<commit_message>
Mod 4 to submit
</commit_message>
<xml_diff>
--- a/module-04/lab-04/lab-04-data/Livestock.docx
+++ b/module-04/lab-04/lab-04-data/Livestock.docx
@@ -167,13 +167,7 @@
         <w:rPr>
           <w:rFonts w:ascii="ArialMT" w:hAnsi="ArialMT" w:cs="ArialMT"/>
         </w:rPr>
-        <w:t>Kenya</w:t>
-      </w:r>
-      <w:r>
-        <w:rPr>
-          <w:rFonts w:ascii="ArialMT" w:hAnsi="ArialMT" w:cs="ArialMT"/>
-        </w:rPr>
-        <w:t xml:space="preserve">’s </w:t>
+        <w:t xml:space="preserve">Kenya’s </w:t>
       </w:r>
       <w:r>
         <w:rPr>
@@ -203,13 +197,43 @@
         <w:rPr>
           <w:rFonts w:ascii="ArialMT" w:hAnsi="ArialMT" w:cs="ArialMT"/>
         </w:rPr>
-        <w:t>the ability to visualize</w:t>
-      </w:r>
-      <w:r>
-        <w:rPr>
-          <w:rFonts w:ascii="ArialMT" w:hAnsi="ArialMT" w:cs="ArialMT"/>
-        </w:rPr>
-        <w:t>,</w:t>
+        <w:t xml:space="preserve">the ability to </w:t>
+      </w:r>
+      <w:r>
+        <w:rPr>
+          <w:rFonts w:ascii="ArialMT" w:hAnsi="ArialMT" w:cs="ArialMT"/>
+        </w:rPr>
+        <w:t>spatially</w:t>
+      </w:r>
+      <w:r>
+        <w:rPr>
+          <w:rFonts w:ascii="ArialMT" w:hAnsi="ArialMT" w:cs="ArialMT"/>
+        </w:rPr>
+        <w:t xml:space="preserve"> assess </w:t>
+      </w:r>
+      <w:r>
+        <w:rPr>
+          <w:rFonts w:ascii="ArialMT" w:hAnsi="ArialMT" w:cs="ArialMT"/>
+        </w:rPr>
+        <w:t xml:space="preserve">livestock populations </w:t>
+      </w:r>
+      <w:r>
+        <w:rPr>
+          <w:rFonts w:ascii="ArialMT" w:hAnsi="ArialMT" w:cs="ArialMT"/>
+        </w:rPr>
+        <w:t>across the country</w:t>
+      </w:r>
+      <w:r>
+        <w:rPr>
+          <w:rFonts w:ascii="ArialMT" w:hAnsi="ArialMT" w:cs="ArialMT"/>
+        </w:rPr>
+        <w:t xml:space="preserve"> to </w:t>
+      </w:r>
+      <w:r>
+        <w:rPr>
+          <w:rFonts w:ascii="ArialMT" w:hAnsi="ArialMT" w:cs="ArialMT"/>
+        </w:rPr>
+        <w:t>identify</w:t>
       </w:r>
       <w:r>
         <w:rPr>
@@ -221,79 +245,37 @@
         <w:rPr>
           <w:rFonts w:ascii="ArialMT" w:hAnsi="ArialMT" w:cs="ArialMT"/>
         </w:rPr>
-        <w:t>spatially</w:t>
-      </w:r>
-      <w:r>
-        <w:rPr>
-          <w:rFonts w:ascii="ArialMT" w:hAnsi="ArialMT" w:cs="ArialMT"/>
-        </w:rPr>
-        <w:t>,</w:t>
-      </w:r>
-      <w:r>
-        <w:rPr>
-          <w:rFonts w:ascii="ArialMT" w:hAnsi="ArialMT" w:cs="ArialMT"/>
-        </w:rPr>
-        <w:t xml:space="preserve"> </w:t>
-      </w:r>
-      <w:r>
-        <w:rPr>
-          <w:rFonts w:ascii="ArialMT" w:hAnsi="ArialMT" w:cs="ArialMT"/>
-        </w:rPr>
-        <w:t xml:space="preserve">livestock populations </w:t>
-      </w:r>
-      <w:r>
-        <w:rPr>
-          <w:rFonts w:ascii="ArialMT" w:hAnsi="ArialMT" w:cs="ArialMT"/>
-        </w:rPr>
-        <w:t>by</w:t>
-      </w:r>
-      <w:r>
-        <w:rPr>
-          <w:rFonts w:ascii="ArialMT" w:hAnsi="ArialMT" w:cs="ArialMT"/>
-        </w:rPr>
-        <w:t xml:space="preserve"> </w:t>
-      </w:r>
-      <w:r>
-        <w:rPr>
-          <w:rFonts w:ascii="ArialMT" w:hAnsi="ArialMT" w:cs="ArialMT"/>
-        </w:rPr>
-        <w:t xml:space="preserve">district to </w:t>
-      </w:r>
-      <w:r>
-        <w:rPr>
-          <w:rFonts w:ascii="ArialMT" w:hAnsi="ArialMT" w:cs="ArialMT"/>
-        </w:rPr>
-        <w:t xml:space="preserve">enable </w:t>
-      </w:r>
-      <w:r>
-        <w:rPr>
-          <w:rFonts w:ascii="ArialMT" w:hAnsi="ArialMT" w:cs="ArialMT"/>
-        </w:rPr>
-        <w:t>identifying</w:t>
-      </w:r>
-      <w:r>
-        <w:rPr>
-          <w:rFonts w:ascii="ArialMT" w:hAnsi="ArialMT" w:cs="ArialMT"/>
-        </w:rPr>
-        <w:t xml:space="preserve"> </w:t>
-      </w:r>
-      <w:r>
-        <w:rPr>
-          <w:rFonts w:ascii="ArialMT" w:hAnsi="ArialMT" w:cs="ArialMT"/>
-        </w:rPr>
-        <w:t>livestock</w:t>
-      </w:r>
-      <w:r>
-        <w:rPr>
-          <w:rFonts w:ascii="ArialMT" w:hAnsi="ArialMT" w:cs="ArialMT"/>
-        </w:rPr>
-        <w:t xml:space="preserve"> concentrations at the district level</w:t>
-      </w:r>
-      <w:r>
-        <w:rPr>
-          <w:rFonts w:ascii="ArialMT" w:hAnsi="ArialMT" w:cs="ArialMT"/>
-        </w:rPr>
-        <w:t>. Their initial goal is to locate bands (connecting districts to concentrate on establishing a sales presence</w:t>
+        <w:t>livestock concentrations</w:t>
+      </w:r>
+      <w:r>
+        <w:rPr>
+          <w:rFonts w:ascii="ArialMT" w:hAnsi="ArialMT" w:cs="ArialMT"/>
+        </w:rPr>
+        <w:t xml:space="preserve">. Their initial goal is to </w:t>
+      </w:r>
+      <w:r>
+        <w:rPr>
+          <w:rFonts w:ascii="ArialMT" w:hAnsi="ArialMT" w:cs="ArialMT"/>
+        </w:rPr>
+        <w:t>detect</w:t>
+      </w:r>
+      <w:r>
+        <w:rPr>
+          <w:rFonts w:ascii="ArialMT" w:hAnsi="ArialMT" w:cs="ArialMT"/>
+        </w:rPr>
+        <w:t xml:space="preserve"> bands (connecting </w:t>
+      </w:r>
+      <w:r>
+        <w:rPr>
+          <w:rFonts w:ascii="ArialMT" w:hAnsi="ArialMT" w:cs="ArialMT"/>
+        </w:rPr>
+        <w:t>counties</w:t>
+      </w:r>
+      <w:r>
+        <w:rPr>
+          <w:rFonts w:ascii="ArialMT" w:hAnsi="ArialMT" w:cs="ArialMT"/>
+        </w:rPr>
+        <w:t xml:space="preserve"> to concentrate on establishing a sales presence</w:t>
       </w:r>
       <w:r>
         <w:rPr>
@@ -327,7 +309,13 @@
         <w:rPr>
           <w:rFonts w:ascii="ArialMT" w:hAnsi="ArialMT" w:cs="ArialMT"/>
         </w:rPr>
-        <w:t xml:space="preserve">This supplier </w:t>
+        <w:t>The</w:t>
+      </w:r>
+      <w:r>
+        <w:rPr>
+          <w:rFonts w:ascii="ArialMT" w:hAnsi="ArialMT" w:cs="ArialMT"/>
+        </w:rPr>
+        <w:t xml:space="preserve"> supplier </w:t>
       </w:r>
       <w:r>
         <w:rPr>
@@ -581,7 +569,13 @@
         <w:rPr>
           <w:rFonts w:ascii="ArialMT" w:hAnsi="ArialMT" w:cs="ArialMT"/>
         </w:rPr>
-        <w:t>View by district the num</w:t>
+        <w:t>View by county</w:t>
+      </w:r>
+      <w:r>
+        <w:rPr>
+          <w:rFonts w:ascii="ArialMT" w:hAnsi="ArialMT" w:cs="ArialMT"/>
+        </w:rPr>
+        <w:t xml:space="preserve"> the num</w:t>
       </w:r>
       <w:r>
         <w:rPr>
@@ -627,19 +621,19 @@
         <w:rPr>
           <w:rFonts w:ascii="ArialMT" w:hAnsi="ArialMT" w:cs="ArialMT"/>
         </w:rPr>
-        <w:t>(</w:t>
-      </w:r>
-      <w:r>
-        <w:rPr>
-          <w:rFonts w:ascii="ArialMT" w:hAnsi="ArialMT" w:cs="ArialMT"/>
-        </w:rPr>
-        <w:t xml:space="preserve">connecting </w:t>
-      </w:r>
-      <w:r>
-        <w:rPr>
-          <w:rFonts w:ascii="ArialMT" w:hAnsi="ArialMT" w:cs="ArialMT"/>
-        </w:rPr>
-        <w:t xml:space="preserve">districts) </w:t>
+        <w:t xml:space="preserve">(connecting </w:t>
+      </w:r>
+      <w:r>
+        <w:rPr>
+          <w:rFonts w:ascii="ArialMT" w:hAnsi="ArialMT" w:cs="ArialMT"/>
+        </w:rPr>
+        <w:t>counties</w:t>
+      </w:r>
+      <w:r>
+        <w:rPr>
+          <w:rFonts w:ascii="ArialMT" w:hAnsi="ArialMT" w:cs="ArialMT"/>
+        </w:rPr>
+        <w:t xml:space="preserve">) </w:t>
       </w:r>
       <w:r>
         <w:rPr>
@@ -651,13 +645,7 @@
         <w:rPr>
           <w:rFonts w:ascii="ArialMT" w:hAnsi="ArialMT" w:cs="ArialMT"/>
         </w:rPr>
-        <w:t xml:space="preserve">livestock </w:t>
-      </w:r>
-      <w:r>
-        <w:rPr>
-          <w:rFonts w:ascii="ArialMT" w:hAnsi="ArialMT" w:cs="ArialMT"/>
-        </w:rPr>
-        <w:t>concentrations to enable</w:t>
+        <w:t>livestock concentrations to enable</w:t>
       </w:r>
       <w:r>
         <w:rPr>
@@ -785,7 +773,31 @@
         <w:rPr>
           <w:rFonts w:ascii="ArialMT" w:hAnsi="ArialMT" w:cs="ArialMT"/>
         </w:rPr>
-        <w:t>to include livestock by category and by district.</w:t>
+        <w:t xml:space="preserve">to include livestock by category </w:t>
+      </w:r>
+      <w:r>
+        <w:rPr>
+          <w:rFonts w:ascii="ArialMT" w:hAnsi="ArialMT" w:cs="ArialMT"/>
+        </w:rPr>
+        <w:t xml:space="preserve">(marker) </w:t>
+      </w:r>
+      <w:r>
+        <w:rPr>
+          <w:rFonts w:ascii="ArialMT" w:hAnsi="ArialMT" w:cs="ArialMT"/>
+        </w:rPr>
+        <w:t xml:space="preserve">and by </w:t>
+      </w:r>
+      <w:r>
+        <w:rPr>
+          <w:rFonts w:ascii="ArialMT" w:hAnsi="ArialMT" w:cs="ArialMT"/>
+        </w:rPr>
+        <w:t>county (polygon)</w:t>
+      </w:r>
+      <w:r>
+        <w:rPr>
+          <w:rFonts w:ascii="ArialMT" w:hAnsi="ArialMT" w:cs="ArialMT"/>
+        </w:rPr>
+        <w:t>.</w:t>
       </w:r>
     </w:p>
     <w:p>
@@ -827,7 +839,13 @@
         <w:rPr>
           <w:rFonts w:ascii="ArialMT" w:hAnsi="ArialMT" w:cs="ArialMT"/>
         </w:rPr>
-        <w:t>displays an adequate level the</w:t>
+        <w:t xml:space="preserve">displays an adequate level </w:t>
+      </w:r>
+      <w:r>
+        <w:rPr>
+          <w:rFonts w:ascii="ArialMT" w:hAnsi="ArialMT" w:cs="ArialMT"/>
+        </w:rPr>
+        <w:t>of</w:t>
       </w:r>
       <w:r>
         <w:rPr>
@@ -839,13 +857,13 @@
         <w:rPr>
           <w:rFonts w:ascii="ArialMT" w:hAnsi="ArialMT" w:cs="ArialMT"/>
         </w:rPr>
-        <w:t xml:space="preserve">cities and topographic features </w:t>
-      </w:r>
-      <w:r>
-        <w:rPr>
-          <w:rFonts w:ascii="ArialMT" w:hAnsi="ArialMT" w:cs="ArialMT"/>
-        </w:rPr>
-        <w:t xml:space="preserve">of Kenya; </w:t>
+        <w:t>city and topographic features to provide additional reference</w:t>
+      </w:r>
+      <w:r>
+        <w:rPr>
+          <w:rFonts w:ascii="ArialMT" w:hAnsi="ArialMT" w:cs="ArialMT"/>
+        </w:rPr>
+        <w:t xml:space="preserve">; </w:t>
       </w:r>
       <w:r>
         <w:rPr>
@@ -1031,7 +1049,19 @@
         <w:rPr>
           <w:rFonts w:ascii="ArialMT" w:hAnsi="ArialMT" w:cs="ArialMT"/>
         </w:rPr>
-        <w:t>displaying the district, county, and livestock population for that point.</w:t>
+        <w:t>displaying the district, county, a</w:t>
+      </w:r>
+      <w:r>
+        <w:rPr>
+          <w:rFonts w:ascii="ArialMT" w:hAnsi="ArialMT" w:cs="ArialMT"/>
+        </w:rPr>
+        <w:t>nd livestock population for the selected</w:t>
+      </w:r>
+      <w:r>
+        <w:rPr>
+          <w:rFonts w:ascii="ArialMT" w:hAnsi="ArialMT" w:cs="ArialMT"/>
+        </w:rPr>
+        <w:t xml:space="preserve"> point.</w:t>
       </w:r>
     </w:p>
     <w:p>
@@ -1089,11 +1119,13 @@
           <w:rFonts w:ascii="ArialMT" w:hAnsi="ArialMT" w:cs="ArialMT"/>
         </w:rPr>
       </w:pPr>
-      <w:r>
-        <w:rPr>
-          <w:rFonts w:ascii="ArialMT" w:hAnsi="ArialMT" w:cs="ArialMT"/>
-        </w:rPr>
-        <w:t>If, available, link the Kenya Open data to other open data of district polygons</w:t>
+      <w:bookmarkStart w:id="0" w:name="_GoBack"/>
+      <w:bookmarkEnd w:id="0"/>
+      <w:r>
+        <w:rPr>
+          <w:rFonts w:ascii="ArialMT" w:hAnsi="ArialMT" w:cs="ArialMT"/>
+        </w:rPr>
+        <w:t>An affordance on either the point or district polygons to highlight the location of data in the info panel.</w:t>
       </w:r>
     </w:p>
     <w:p>
@@ -1115,28 +1147,6 @@
         <w:rPr>
           <w:rFonts w:ascii="ArialMT" w:hAnsi="ArialMT" w:cs="ArialMT"/>
         </w:rPr>
-        <w:t>An affordance on either the point or district polygons to highlight the location of data in the info panel.</w:t>
-      </w:r>
-    </w:p>
-    <w:p>
-      <w:pPr>
-        <w:pStyle w:val="ListParagraph"/>
-        <w:numPr>
-          <w:ilvl w:val="0"/>
-          <w:numId w:val="3"/>
-        </w:numPr>
-        <w:autoSpaceDE w:val="0"/>
-        <w:autoSpaceDN w:val="0"/>
-        <w:adjustRightInd w:val="0"/>
-        <w:spacing w:after="0" w:line="240" w:lineRule="auto"/>
-        <w:rPr>
-          <w:rFonts w:ascii="ArialMT" w:hAnsi="ArialMT" w:cs="ArialMT"/>
-        </w:rPr>
-      </w:pPr>
-      <w:r>
-        <w:rPr>
-          <w:rFonts w:ascii="ArialMT" w:hAnsi="ArialMT" w:cs="ArialMT"/>
-        </w:rPr>
         <w:t>Link to the data (spreadsheet</w:t>
       </w:r>
       <w:r>
@@ -1417,8 +1427,6 @@
         </w:rPr>
         <w:t>information</w:t>
       </w:r>
-      <w:bookmarkStart w:id="0" w:name="_GoBack"/>
-      <w:bookmarkEnd w:id="0"/>
       <w:r>
         <w:rPr>
           <w:rFonts w:ascii="ArialMT" w:hAnsi="ArialMT" w:cs="ArialMT"/>

</xml_diff>